<commit_message>
Added showing Projects + Analyse document changes
</commit_message>
<xml_diff>
--- a/Ontwerpdocument Aiges.docx
+++ b/Ontwerpdocument Aiges.docx
@@ -80,7 +80,7 @@
         <w:t xml:space="preserve"> 0.</w:t>
       </w:r>
       <w:r>
-        <w:t>1</w:t>
+        <w:t>2</w:t>
       </w:r>
     </w:p>
     <w:p/>
@@ -791,6 +791,15 @@
     <w:p/>
     <w:p>
       <w:r>
+        <w:t>Versie 0.2: Klassendiagram</w:t>
+      </w:r>
+      <w:r>
+        <w:t xml:space="preserve"> toegevoegd</w:t>
+      </w:r>
+    </w:p>
+    <w:p/>
+    <w:p>
+      <w:r>
         <w:t>Versie 0.1:</w:t>
       </w:r>
     </w:p>
@@ -991,10 +1000,10 @@
           <w:noProof/>
         </w:rPr>
         <w:drawing>
-          <wp:inline distT="0" distB="0" distL="0" distR="0" wp14:anchorId="00A31BA9" wp14:editId="7AAE93BD">
-            <wp:extent cx="5749925" cy="3789045"/>
-            <wp:effectExtent l="0" t="0" r="3175" b="1905"/>
-            <wp:docPr id="1636636680" name="Afbeelding 1"/>
+          <wp:inline distT="0" distB="0" distL="0" distR="0" wp14:anchorId="3597A5AD" wp14:editId="3A98EE3F">
+            <wp:extent cx="5753100" cy="3451860"/>
+            <wp:effectExtent l="0" t="0" r="0" b="0"/>
+            <wp:docPr id="581817097" name="Afbeelding 1"/>
             <wp:cNvGraphicFramePr>
               <a:graphicFrameLocks xmlns:a="http://schemas.openxmlformats.org/drawingml/2006/main" noChangeAspect="1"/>
             </wp:cNvGraphicFramePr>
@@ -1023,7 +1032,7 @@
                   <pic:spPr bwMode="auto">
                     <a:xfrm>
                       <a:off x="0" y="0"/>
-                      <a:ext cx="5749925" cy="3789045"/>
+                      <a:ext cx="5753100" cy="3451860"/>
                     </a:xfrm>
                     <a:prstGeom prst="rect">
                       <a:avLst/>
@@ -1102,13 +1111,11 @@
         <w:t xml:space="preserve">A.I.G.E.S </w:t>
       </w:r>
       <w:r>
-        <w:t xml:space="preserve">die gemaakt is met </w:t>
-      </w:r>
-      <w:proofErr w:type="spellStart"/>
-      <w:r>
-        <w:t>PlantUML</w:t>
-      </w:r>
-      <w:proofErr w:type="spellEnd"/>
+        <w:t xml:space="preserve">die gemaakt is </w:t>
+      </w:r>
+      <w:r>
+        <w:t>in Visio</w:t>
+      </w:r>
       <w:r>
         <w:t>.</w:t>
       </w:r>
@@ -1136,7 +1143,61 @@
         <w:t xml:space="preserve"> en relaties ervan zien.</w:t>
       </w:r>
     </w:p>
-    <w:p/>
+    <w:p>
+      <w:r>
+        <w:rPr>
+          <w:noProof/>
+        </w:rPr>
+        <w:drawing>
+          <wp:inline distT="0" distB="0" distL="0" distR="0" wp14:anchorId="4B324BB5" wp14:editId="7CB3B419">
+            <wp:extent cx="5760720" cy="3459480"/>
+            <wp:effectExtent l="0" t="0" r="0" b="7620"/>
+            <wp:docPr id="770209346" name="Afbeelding 1"/>
+            <wp:cNvGraphicFramePr>
+              <a:graphicFrameLocks xmlns:a="http://schemas.openxmlformats.org/drawingml/2006/main" noChangeAspect="1"/>
+            </wp:cNvGraphicFramePr>
+            <a:graphic xmlns:a="http://schemas.openxmlformats.org/drawingml/2006/main">
+              <a:graphicData uri="http://schemas.openxmlformats.org/drawingml/2006/picture">
+                <pic:pic xmlns:pic="http://schemas.openxmlformats.org/drawingml/2006/picture">
+                  <pic:nvPicPr>
+                    <pic:cNvPr id="0" name="Picture 1"/>
+                    <pic:cNvPicPr>
+                      <a:picLocks noChangeAspect="1" noChangeArrowheads="1"/>
+                    </pic:cNvPicPr>
+                  </pic:nvPicPr>
+                  <pic:blipFill>
+                    <a:blip r:embed="rId11">
+                      <a:extLst>
+                        <a:ext uri="{28A0092B-C50C-407E-A947-70E740481C1C}">
+                          <a14:useLocalDpi xmlns:a14="http://schemas.microsoft.com/office/drawing/2010/main" val="0"/>
+                        </a:ext>
+                      </a:extLst>
+                    </a:blip>
+                    <a:srcRect/>
+                    <a:stretch>
+                      <a:fillRect/>
+                    </a:stretch>
+                  </pic:blipFill>
+                  <pic:spPr bwMode="auto">
+                    <a:xfrm>
+                      <a:off x="0" y="0"/>
+                      <a:ext cx="5760720" cy="3459480"/>
+                    </a:xfrm>
+                    <a:prstGeom prst="rect">
+                      <a:avLst/>
+                    </a:prstGeom>
+                    <a:noFill/>
+                    <a:ln>
+                      <a:noFill/>
+                    </a:ln>
+                  </pic:spPr>
+                </pic:pic>
+              </a:graphicData>
+            </a:graphic>
+          </wp:inline>
+        </w:drawing>
+      </w:r>
+    </w:p>
     <w:p>
       <w:r>
         <w:br w:type="page"/>
@@ -1159,7 +1220,7 @@
     </w:p>
     <w:p/>
     <w:sectPr>
-      <w:footerReference w:type="default" r:id="rId11"/>
+      <w:footerReference w:type="default" r:id="rId12"/>
       <w:pgSz w:w="11906" w:h="16838"/>
       <w:pgMar w:top="1417" w:right="1417" w:bottom="1417" w:left="1417" w:header="708" w:footer="708" w:gutter="0"/>
       <w:cols w:space="708"/>

</xml_diff>

<commit_message>
Code for accepting concept projects
</commit_message>
<xml_diff>
--- a/Ontwerpdocument Aiges.docx
+++ b/Ontwerpdocument Aiges.docx
@@ -80,7 +80,7 @@
         <w:t xml:space="preserve"> 0.</w:t>
       </w:r>
       <w:r>
-        <w:t>2</w:t>
+        <w:t>3</w:t>
       </w:r>
     </w:p>
     <w:p/>
@@ -791,7 +791,36 @@
     <w:p/>
     <w:p>
       <w:r>
-        <w:t>Versie 0.2: Klassendiagram</w:t>
+        <w:t xml:space="preserve">Versie 0.3: </w:t>
+      </w:r>
+    </w:p>
+    <w:p>
+      <w:pPr>
+        <w:pStyle w:val="Lijstalinea"/>
+        <w:numPr>
+          <w:ilvl w:val="0"/>
+          <w:numId w:val="20"/>
+        </w:numPr>
+      </w:pPr>
+      <w:r>
+        <w:t>Klassendiagram architectuur, SSMS ERD Diagram toegevoegd</w:t>
+      </w:r>
+    </w:p>
+    <w:p>
+      <w:r>
+        <w:t xml:space="preserve">Versie 0.2: </w:t>
+      </w:r>
+    </w:p>
+    <w:p>
+      <w:pPr>
+        <w:pStyle w:val="Lijstalinea"/>
+        <w:numPr>
+          <w:ilvl w:val="0"/>
+          <w:numId w:val="19"/>
+        </w:numPr>
+      </w:pPr>
+      <w:r>
+        <w:t>Klassendiagram</w:t>
       </w:r>
       <w:r>
         <w:t xml:space="preserve"> toegevoegd</w:t>
@@ -850,53 +879,41 @@
       <w:r>
         <w:t xml:space="preserve">een </w:t>
       </w:r>
+      <w:r>
+        <w:t>Presentation, Logic</w:t>
+      </w:r>
+      <w:r>
+        <w:t xml:space="preserve"> en</w:t>
+      </w:r>
+      <w:r>
+        <w:t xml:space="preserve"> een </w:t>
+      </w:r>
       <w:proofErr w:type="spellStart"/>
       <w:r>
-        <w:t>Core</w:t>
+        <w:t>D</w:t>
+      </w:r>
+      <w:r>
+        <w:t>ataAccess</w:t>
       </w:r>
       <w:proofErr w:type="spellEnd"/>
       <w:r>
-        <w:t xml:space="preserve"> laag en</w:t>
-      </w:r>
-      <w:r>
-        <w:t xml:space="preserve"> ook een DAL</w:t>
-      </w:r>
-      <w:r>
         <w:t xml:space="preserve"> </w:t>
       </w:r>
       <w:r>
         <w:t>laag.</w:t>
       </w:r>
       <w:r>
-        <w:t xml:space="preserve"> Ik ga ook werken met </w:t>
-      </w:r>
-      <w:proofErr w:type="spellStart"/>
-      <w:r>
-        <w:t>dependency</w:t>
-      </w:r>
-      <w:proofErr w:type="spellEnd"/>
-      <w:r>
         <w:t xml:space="preserve"> </w:t>
       </w:r>
-      <w:proofErr w:type="spellStart"/>
-      <w:r>
-        <w:t>injection</w:t>
-      </w:r>
-      <w:proofErr w:type="spellEnd"/>
-      <w:r>
-        <w:t xml:space="preserve"> voor mijn MVC laag naar de DAL.</w:t>
-      </w:r>
-    </w:p>
-    <w:p>
       <w:r>
         <w:rPr>
           <w:noProof/>
         </w:rPr>
         <w:drawing>
-          <wp:inline distT="0" distB="0" distL="0" distR="0" wp14:anchorId="2AB734DC" wp14:editId="77C5EEE1">
-            <wp:extent cx="5760720" cy="4617720"/>
-            <wp:effectExtent l="0" t="0" r="0" b="0"/>
-            <wp:docPr id="1683688567" name="Afbeelding 3"/>
+          <wp:inline distT="0" distB="0" distL="0" distR="0" wp14:anchorId="5FF1597B" wp14:editId="61ACD5F2">
+            <wp:extent cx="3634740" cy="4533900"/>
+            <wp:effectExtent l="0" t="0" r="3810" b="0"/>
+            <wp:docPr id="332110823" name="Afbeelding 6"/>
             <wp:cNvGraphicFramePr>
               <a:graphicFrameLocks xmlns:a="http://schemas.openxmlformats.org/drawingml/2006/main" noChangeAspect="1"/>
             </wp:cNvGraphicFramePr>
@@ -904,7 +921,7 @@
               <a:graphicData uri="http://schemas.openxmlformats.org/drawingml/2006/picture">
                 <pic:pic xmlns:pic="http://schemas.openxmlformats.org/drawingml/2006/picture">
                   <pic:nvPicPr>
-                    <pic:cNvPr id="0" name="Picture 3"/>
+                    <pic:cNvPr id="0" name="Picture 6"/>
                     <pic:cNvPicPr>
                       <a:picLocks noChangeAspect="1" noChangeArrowheads="1"/>
                     </pic:cNvPicPr>
@@ -925,7 +942,7 @@
                   <pic:spPr bwMode="auto">
                     <a:xfrm>
                       <a:off x="0" y="0"/>
-                      <a:ext cx="5760720" cy="4617720"/>
+                      <a:ext cx="3634740" cy="4533900"/>
                     </a:xfrm>
                     <a:prstGeom prst="rect">
                       <a:avLst/>
@@ -942,6 +959,7 @@
         </w:drawing>
       </w:r>
     </w:p>
+    <w:p/>
     <w:p>
       <w:r>
         <w:br w:type="page"/>
@@ -1000,10 +1018,10 @@
           <w:noProof/>
         </w:rPr>
         <w:drawing>
-          <wp:inline distT="0" distB="0" distL="0" distR="0" wp14:anchorId="3597A5AD" wp14:editId="3A98EE3F">
-            <wp:extent cx="5753100" cy="3451860"/>
+          <wp:inline distT="0" distB="0" distL="0" distR="0" wp14:anchorId="3E2F0052" wp14:editId="5021DBE4">
+            <wp:extent cx="5753100" cy="3284220"/>
             <wp:effectExtent l="0" t="0" r="0" b="0"/>
-            <wp:docPr id="581817097" name="Afbeelding 1"/>
+            <wp:docPr id="2044007958" name="Afbeelding 2"/>
             <wp:cNvGraphicFramePr>
               <a:graphicFrameLocks xmlns:a="http://schemas.openxmlformats.org/drawingml/2006/main" noChangeAspect="1"/>
             </wp:cNvGraphicFramePr>
@@ -1011,7 +1029,7 @@
               <a:graphicData uri="http://schemas.openxmlformats.org/drawingml/2006/picture">
                 <pic:pic xmlns:pic="http://schemas.openxmlformats.org/drawingml/2006/picture">
                   <pic:nvPicPr>
-                    <pic:cNvPr id="0" name="Picture 1"/>
+                    <pic:cNvPr id="0" name="Picture 2"/>
                     <pic:cNvPicPr>
                       <a:picLocks noChangeAspect="1" noChangeArrowheads="1"/>
                     </pic:cNvPicPr>
@@ -1032,7 +1050,7 @@
                   <pic:spPr bwMode="auto">
                     <a:xfrm>
                       <a:off x="0" y="0"/>
-                      <a:ext cx="5753100" cy="3451860"/>
+                      <a:ext cx="5753100" cy="3284220"/>
                     </a:xfrm>
                     <a:prstGeom prst="rect">
                       <a:avLst/>
@@ -1077,82 +1095,14 @@
     </w:p>
     <w:p>
       <w:r>
-        <w:br w:type="page"/>
-      </w:r>
-    </w:p>
-    <w:p>
-      <w:pPr>
-        <w:pStyle w:val="Kop1"/>
-      </w:pPr>
-      <w:bookmarkStart w:id="6" w:name="_Toc164332088"/>
-      <w:r>
-        <w:lastRenderedPageBreak/>
-        <w:t>Klassendiagram</w:t>
-      </w:r>
-      <w:bookmarkEnd w:id="6"/>
-    </w:p>
-    <w:p>
-      <w:r>
-        <w:t xml:space="preserve">Hieronder staat </w:t>
-      </w:r>
-      <w:r>
-        <w:t xml:space="preserve">twee </w:t>
-      </w:r>
-      <w:r>
-        <w:t>klassen diagram</w:t>
-      </w:r>
-      <w:r>
-        <w:t>men</w:t>
-      </w:r>
-      <w:r>
-        <w:t xml:space="preserve"> van </w:t>
-      </w:r>
-      <w:r>
-        <w:t xml:space="preserve">A.I.G.E.S </w:t>
-      </w:r>
-      <w:r>
-        <w:t xml:space="preserve">die gemaakt is </w:t>
-      </w:r>
-      <w:r>
-        <w:t>in Visio</w:t>
-      </w:r>
-      <w:r>
-        <w:t>.</w:t>
-      </w:r>
-      <w:r>
-        <w:t xml:space="preserve"> Alle parameters hebben een public get</w:t>
-      </w:r>
-      <w:r>
-        <w:t xml:space="preserve"> en set</w:t>
-      </w:r>
-      <w:r>
-        <w:t>.</w:t>
-      </w:r>
-    </w:p>
-    <w:p/>
-    <w:p>
-      <w:r>
-        <w:t xml:space="preserve">Deze klassen diagram laat alleen de </w:t>
-      </w:r>
-      <w:proofErr w:type="spellStart"/>
-      <w:r>
-        <w:t>models</w:t>
-      </w:r>
-      <w:proofErr w:type="spellEnd"/>
-      <w:r>
-        <w:t xml:space="preserve"> en relaties ervan zien.</w:t>
-      </w:r>
-    </w:p>
-    <w:p>
-      <w:r>
         <w:rPr>
           <w:noProof/>
         </w:rPr>
         <w:drawing>
-          <wp:inline distT="0" distB="0" distL="0" distR="0" wp14:anchorId="4B324BB5" wp14:editId="7CB3B419">
-            <wp:extent cx="5760720" cy="3459480"/>
+          <wp:inline distT="0" distB="0" distL="0" distR="0" wp14:anchorId="3434BA8A" wp14:editId="4AA5CB6F">
+            <wp:extent cx="5760720" cy="3192780"/>
             <wp:effectExtent l="0" t="0" r="0" b="7620"/>
-            <wp:docPr id="770209346" name="Afbeelding 1"/>
+            <wp:docPr id="504057456" name="Afbeelding 1"/>
             <wp:cNvGraphicFramePr>
               <a:graphicFrameLocks xmlns:a="http://schemas.openxmlformats.org/drawingml/2006/main" noChangeAspect="1"/>
             </wp:cNvGraphicFramePr>
@@ -1181,7 +1131,7 @@
                   <pic:spPr bwMode="auto">
                     <a:xfrm>
                       <a:off x="0" y="0"/>
-                      <a:ext cx="5760720" cy="3459480"/>
+                      <a:ext cx="5760720" cy="3192780"/>
                     </a:xfrm>
                     <a:prstGeom prst="rect">
                       <a:avLst/>
@@ -1198,13 +1148,151 @@
         </w:drawing>
       </w:r>
     </w:p>
+    <w:p/>
+    <w:p/>
+    <w:p/>
+    <w:p/>
+    <w:p/>
+    <w:p/>
+    <w:p/>
+    <w:p/>
+    <w:p/>
+    <w:p/>
+    <w:p/>
+    <w:p/>
+    <w:p/>
+    <w:p/>
+    <w:p/>
+    <w:p/>
     <w:p>
-      <w:r>
-        <w:br w:type="page"/>
-      </w:r>
+      <w:pPr>
+        <w:pStyle w:val="Kop1"/>
+      </w:pPr>
+      <w:bookmarkStart w:id="6" w:name="_Toc164332088"/>
+      <w:r>
+        <w:lastRenderedPageBreak/>
+        <w:t>Klassendiagram</w:t>
+      </w:r>
+      <w:bookmarkEnd w:id="6"/>
     </w:p>
     <w:p>
       <w:r>
+        <w:t xml:space="preserve">Hieronder staat </w:t>
+      </w:r>
+      <w:r>
+        <w:t xml:space="preserve">twee </w:t>
+      </w:r>
+      <w:r>
+        <w:t>klassen diagram</w:t>
+      </w:r>
+      <w:r>
+        <w:t>men</w:t>
+      </w:r>
+      <w:r>
+        <w:t xml:space="preserve"> van </w:t>
+      </w:r>
+      <w:r>
+        <w:t xml:space="preserve">A.I.G.E.S </w:t>
+      </w:r>
+      <w:r>
+        <w:t xml:space="preserve">die gemaakt is </w:t>
+      </w:r>
+      <w:r>
+        <w:t>in Visio</w:t>
+      </w:r>
+      <w:r>
+        <w:t>.</w:t>
+      </w:r>
+      <w:r>
+        <w:t xml:space="preserve"> Alle parameters hebben een public get</w:t>
+      </w:r>
+      <w:r>
+        <w:t xml:space="preserve"> en set</w:t>
+      </w:r>
+      <w:r>
+        <w:t>.</w:t>
+      </w:r>
+    </w:p>
+    <w:p/>
+    <w:p>
+      <w:r>
+        <w:t xml:space="preserve">Deze klassen diagram laat alleen de </w:t>
+      </w:r>
+      <w:r>
+        <w:t>domein</w:t>
+      </w:r>
+      <w:r>
+        <w:t>model</w:t>
+      </w:r>
+      <w:r>
+        <w:t>len</w:t>
+      </w:r>
+      <w:r>
+        <w:t xml:space="preserve"> en relaties ervan zien.</w:t>
+      </w:r>
+    </w:p>
+    <w:p>
+      <w:r>
+        <w:rPr>
+          <w:noProof/>
+        </w:rPr>
+        <w:drawing>
+          <wp:inline distT="0" distB="0" distL="0" distR="0" wp14:anchorId="733E7EC3" wp14:editId="3A0D4403">
+            <wp:extent cx="5760720" cy="3238500"/>
+            <wp:effectExtent l="0" t="0" r="0" b="0"/>
+            <wp:docPr id="1350111041" name="Afbeelding 3"/>
+            <wp:cNvGraphicFramePr>
+              <a:graphicFrameLocks xmlns:a="http://schemas.openxmlformats.org/drawingml/2006/main" noChangeAspect="1"/>
+            </wp:cNvGraphicFramePr>
+            <a:graphic xmlns:a="http://schemas.openxmlformats.org/drawingml/2006/main">
+              <a:graphicData uri="http://schemas.openxmlformats.org/drawingml/2006/picture">
+                <pic:pic xmlns:pic="http://schemas.openxmlformats.org/drawingml/2006/picture">
+                  <pic:nvPicPr>
+                    <pic:cNvPr id="0" name="Picture 3"/>
+                    <pic:cNvPicPr>
+                      <a:picLocks noChangeAspect="1" noChangeArrowheads="1"/>
+                    </pic:cNvPicPr>
+                  </pic:nvPicPr>
+                  <pic:blipFill>
+                    <a:blip r:embed="rId12">
+                      <a:extLst>
+                        <a:ext uri="{28A0092B-C50C-407E-A947-70E740481C1C}">
+                          <a14:useLocalDpi xmlns:a14="http://schemas.microsoft.com/office/drawing/2010/main" val="0"/>
+                        </a:ext>
+                      </a:extLst>
+                    </a:blip>
+                    <a:srcRect/>
+                    <a:stretch>
+                      <a:fillRect/>
+                    </a:stretch>
+                  </pic:blipFill>
+                  <pic:spPr bwMode="auto">
+                    <a:xfrm>
+                      <a:off x="0" y="0"/>
+                      <a:ext cx="5760720" cy="3238500"/>
+                    </a:xfrm>
+                    <a:prstGeom prst="rect">
+                      <a:avLst/>
+                    </a:prstGeom>
+                    <a:noFill/>
+                    <a:ln>
+                      <a:noFill/>
+                    </a:ln>
+                  </pic:spPr>
+                </pic:pic>
+              </a:graphicData>
+            </a:graphic>
+          </wp:inline>
+        </w:drawing>
+      </w:r>
+    </w:p>
+    <w:p>
+      <w:r>
+        <w:br w:type="page"/>
+      </w:r>
+    </w:p>
+    <w:p>
+      <w:r>
         <w:lastRenderedPageBreak/>
         <w:t>Dit is de voorlopige architectuur met “</w:t>
       </w:r>
@@ -1217,10 +1305,186 @@
       <w:r>
         <w:t>.</w:t>
       </w:r>
+      <w:r>
+        <w:t xml:space="preserve"> Hier is ook al </w:t>
+      </w:r>
+      <w:proofErr w:type="spellStart"/>
+      <w:r>
+        <w:t>dependency</w:t>
+      </w:r>
+      <w:proofErr w:type="spellEnd"/>
+      <w:r>
+        <w:t xml:space="preserve"> </w:t>
+      </w:r>
+      <w:proofErr w:type="spellStart"/>
+      <w:r>
+        <w:t>inversion</w:t>
+      </w:r>
+      <w:proofErr w:type="spellEnd"/>
+      <w:r>
+        <w:t xml:space="preserve"> toegepast waarbij de Logic laag niks van de </w:t>
+      </w:r>
+      <w:proofErr w:type="spellStart"/>
+      <w:r>
+        <w:t>presentation</w:t>
+      </w:r>
+      <w:proofErr w:type="spellEnd"/>
+      <w:r>
+        <w:t xml:space="preserve"> en data lagen weet. Hier is in de applicatie ook </w:t>
+      </w:r>
+      <w:proofErr w:type="spellStart"/>
+      <w:r>
+        <w:t>dependency</w:t>
+      </w:r>
+      <w:proofErr w:type="spellEnd"/>
+      <w:r>
+        <w:t xml:space="preserve"> </w:t>
+      </w:r>
+      <w:proofErr w:type="spellStart"/>
+      <w:r>
+        <w:t>injection</w:t>
+      </w:r>
+      <w:proofErr w:type="spellEnd"/>
+      <w:r>
+        <w:t xml:space="preserve"> in de </w:t>
+      </w:r>
+      <w:proofErr w:type="spellStart"/>
+      <w:r>
+        <w:t>program.cs</w:t>
+      </w:r>
+      <w:proofErr w:type="spellEnd"/>
+      <w:r>
+        <w:t xml:space="preserve"> bestand toegepast.</w:t>
+      </w:r>
+    </w:p>
+    <w:p>
+      <w:r>
+        <w:t xml:space="preserve">Ik ga ook mijn domeinmodel met de viewmodel koppelen in de controller omdat ik in de domeinmodel </w:t>
+      </w:r>
+      <w:proofErr w:type="spellStart"/>
+      <w:r>
+        <w:t>validation</w:t>
+      </w:r>
+      <w:proofErr w:type="spellEnd"/>
+      <w:r>
+        <w:t xml:space="preserve"> check logica wil toepassen. Bijvoorbeeld of het checkt of er geen titel ingevoerd is van een project.</w:t>
+      </w:r>
     </w:p>
     <w:p/>
+    <w:p>
+      <w:r>
+        <w:rPr>
+          <w:noProof/>
+        </w:rPr>
+        <w:drawing>
+          <wp:inline distT="0" distB="0" distL="0" distR="0" wp14:anchorId="73E394FE" wp14:editId="4429F624">
+            <wp:extent cx="4340964" cy="4389120"/>
+            <wp:effectExtent l="0" t="0" r="2540" b="0"/>
+            <wp:docPr id="989647860" name="Afbeelding 4"/>
+            <wp:cNvGraphicFramePr>
+              <a:graphicFrameLocks xmlns:a="http://schemas.openxmlformats.org/drawingml/2006/main" noChangeAspect="1"/>
+            </wp:cNvGraphicFramePr>
+            <a:graphic xmlns:a="http://schemas.openxmlformats.org/drawingml/2006/main">
+              <a:graphicData uri="http://schemas.openxmlformats.org/drawingml/2006/picture">
+                <pic:pic xmlns:pic="http://schemas.openxmlformats.org/drawingml/2006/picture">
+                  <pic:nvPicPr>
+                    <pic:cNvPr id="0" name="Picture 4"/>
+                    <pic:cNvPicPr>
+                      <a:picLocks noChangeAspect="1" noChangeArrowheads="1"/>
+                    </pic:cNvPicPr>
+                  </pic:nvPicPr>
+                  <pic:blipFill>
+                    <a:blip r:embed="rId13">
+                      <a:extLst>
+                        <a:ext uri="{28A0092B-C50C-407E-A947-70E740481C1C}">
+                          <a14:useLocalDpi xmlns:a14="http://schemas.microsoft.com/office/drawing/2010/main" val="0"/>
+                        </a:ext>
+                      </a:extLst>
+                    </a:blip>
+                    <a:srcRect/>
+                    <a:stretch>
+                      <a:fillRect/>
+                    </a:stretch>
+                  </pic:blipFill>
+                  <pic:spPr bwMode="auto">
+                    <a:xfrm>
+                      <a:off x="0" y="0"/>
+                      <a:ext cx="4347321" cy="4395548"/>
+                    </a:xfrm>
+                    <a:prstGeom prst="rect">
+                      <a:avLst/>
+                    </a:prstGeom>
+                    <a:noFill/>
+                    <a:ln>
+                      <a:noFill/>
+                    </a:ln>
+                  </pic:spPr>
+                </pic:pic>
+              </a:graphicData>
+            </a:graphic>
+          </wp:inline>
+        </w:drawing>
+      </w:r>
+    </w:p>
+    <w:p/>
+    <w:p>
+      <w:r>
+        <w:rPr>
+          <w:noProof/>
+        </w:rPr>
+        <w:lastRenderedPageBreak/>
+        <w:drawing>
+          <wp:inline distT="0" distB="0" distL="0" distR="0" wp14:anchorId="78B19420" wp14:editId="7F34175D">
+            <wp:extent cx="4020478" cy="2727960"/>
+            <wp:effectExtent l="0" t="0" r="0" b="0"/>
+            <wp:docPr id="621357443" name="Afbeelding 5"/>
+            <wp:cNvGraphicFramePr>
+              <a:graphicFrameLocks xmlns:a="http://schemas.openxmlformats.org/drawingml/2006/main" noChangeAspect="1"/>
+            </wp:cNvGraphicFramePr>
+            <a:graphic xmlns:a="http://schemas.openxmlformats.org/drawingml/2006/main">
+              <a:graphicData uri="http://schemas.openxmlformats.org/drawingml/2006/picture">
+                <pic:pic xmlns:pic="http://schemas.openxmlformats.org/drawingml/2006/picture">
+                  <pic:nvPicPr>
+                    <pic:cNvPr id="0" name="Picture 5"/>
+                    <pic:cNvPicPr>
+                      <a:picLocks noChangeAspect="1" noChangeArrowheads="1"/>
+                    </pic:cNvPicPr>
+                  </pic:nvPicPr>
+                  <pic:blipFill>
+                    <a:blip r:embed="rId14">
+                      <a:extLst>
+                        <a:ext uri="{28A0092B-C50C-407E-A947-70E740481C1C}">
+                          <a14:useLocalDpi xmlns:a14="http://schemas.microsoft.com/office/drawing/2010/main" val="0"/>
+                        </a:ext>
+                      </a:extLst>
+                    </a:blip>
+                    <a:srcRect/>
+                    <a:stretch>
+                      <a:fillRect/>
+                    </a:stretch>
+                  </pic:blipFill>
+                  <pic:spPr bwMode="auto">
+                    <a:xfrm>
+                      <a:off x="0" y="0"/>
+                      <a:ext cx="4023831" cy="2730235"/>
+                    </a:xfrm>
+                    <a:prstGeom prst="rect">
+                      <a:avLst/>
+                    </a:prstGeom>
+                    <a:noFill/>
+                    <a:ln>
+                      <a:noFill/>
+                    </a:ln>
+                  </pic:spPr>
+                </pic:pic>
+              </a:graphicData>
+            </a:graphic>
+          </wp:inline>
+        </w:drawing>
+      </w:r>
+    </w:p>
     <w:sectPr>
-      <w:footerReference w:type="default" r:id="rId12"/>
+      <w:footerReference w:type="default" r:id="rId15"/>
       <w:pgSz w:w="11906" w:h="16838"/>
       <w:pgMar w:top="1417" w:right="1417" w:bottom="1417" w:left="1417" w:header="708" w:footer="708" w:gutter="0"/>
       <w:cols w:space="708"/>
@@ -1325,6 +1589,118 @@
 <file path=word/numbering.xml><?xml version="1.0" encoding="utf-8"?>
 <w:numbering xmlns:wpc="http://schemas.microsoft.com/office/word/2010/wordprocessingCanvas" xmlns:cx="http://schemas.microsoft.com/office/drawing/2014/chartex" xmlns:cx1="http://schemas.microsoft.com/office/drawing/2015/9/8/chartex" xmlns:cx2="http://schemas.microsoft.com/office/drawing/2015/10/21/chartex" xmlns:cx3="http://schemas.microsoft.com/office/drawing/2016/5/9/chartex" xmlns:cx4="http://schemas.microsoft.com/office/drawing/2016/5/10/chartex" xmlns:cx5="http://schemas.microsoft.com/office/drawing/2016/5/11/chartex" xmlns:cx6="http://schemas.microsoft.com/office/drawing/2016/5/12/chartex" xmlns:cx7="http://schemas.microsoft.com/office/drawing/2016/5/13/chartex" xmlns:cx8="http://schemas.microsoft.com/office/drawing/2016/5/14/chartex" xmlns:mc="http://schemas.openxmlformats.org/markup-compatibility/2006" xmlns:aink="http://schemas.microsoft.com/office/drawing/2016/ink" xmlns:am3d="http://schemas.microsoft.com/office/drawing/2017/model3d" xmlns:o="urn:schemas-microsoft-com:office:office" xmlns:oel="http://schemas.microsoft.com/office/2019/extlst" xmlns:r="http://schemas.openxmlformats.org/officeDocument/2006/relationships" xmlns:m="http://schemas.openxmlformats.org/officeDocument/2006/math" xmlns:v="urn:schemas-microsoft-com:vml" xmlns:wp14="http://schemas.microsoft.com/office/word/2010/wordprocessingDrawing" xmlns:wp="http://schemas.openxmlformats.org/drawingml/2006/wordprocessingDrawing" xmlns:w10="urn:schemas-microsoft-com:office:word" xmlns:w="http://schemas.openxmlformats.org/wordprocessingml/2006/main" xmlns:w14="http://schemas.microsoft.com/office/word/2010/wordml" xmlns:w15="http://schemas.microsoft.com/office/word/2012/wordml" xmlns:w16cex="http://schemas.microsoft.com/office/word/2018/wordml/cex" xmlns:w16cid="http://schemas.microsoft.com/office/word/2016/wordml/cid" xmlns:w16="http://schemas.microsoft.com/office/word/2018/wordml" xmlns:w16du="http://schemas.microsoft.com/office/word/2023/wordml/word16du" xmlns:w16sdtdh="http://schemas.microsoft.com/office/word/2020/wordml/sdtdatahash" xmlns:w16se="http://schemas.microsoft.com/office/word/2015/wordml/symex" xmlns:wpg="http://schemas.microsoft.com/office/word/2010/wordprocessingGroup" xmlns:wpi="http://schemas.microsoft.com/office/word/2010/wordprocessingInk" xmlns:wne="http://schemas.microsoft.com/office/word/2006/wordml" xmlns:wps="http://schemas.microsoft.com/office/word/2010/wordprocessingShape" mc:Ignorable="w14 w15 w16se w16cid w16 w16cex w16sdtdh w16du wp14">
   <w:abstractNum w:abstractNumId="0" w15:restartNumberingAfterBreak="0">
+    <w:nsid w:val="00173192"/>
+    <w:multiLevelType w:val="hybridMultilevel"/>
+    <w:tmpl w:val="380ED2C2"/>
+    <w:lvl w:ilvl="0" w:tplc="E0F80A7A">
+      <w:numFmt w:val="bullet"/>
+      <w:lvlText w:val=""/>
+      <w:lvlJc w:val="left"/>
+      <w:pPr>
+        <w:ind w:left="720" w:hanging="360"/>
+      </w:pPr>
+      <w:rPr>
+        <w:rFonts w:ascii="Symbol" w:eastAsiaTheme="minorEastAsia" w:hAnsi="Symbol" w:cstheme="minorBidi" w:hint="default"/>
+      </w:rPr>
+    </w:lvl>
+    <w:lvl w:ilvl="1" w:tplc="04130003" w:tentative="1">
+      <w:start w:val="1"/>
+      <w:numFmt w:val="bullet"/>
+      <w:lvlText w:val="o"/>
+      <w:lvlJc w:val="left"/>
+      <w:pPr>
+        <w:ind w:left="1440" w:hanging="360"/>
+      </w:pPr>
+      <w:rPr>
+        <w:rFonts w:ascii="Courier New" w:hAnsi="Courier New" w:cs="Courier New" w:hint="default"/>
+      </w:rPr>
+    </w:lvl>
+    <w:lvl w:ilvl="2" w:tplc="04130005" w:tentative="1">
+      <w:start w:val="1"/>
+      <w:numFmt w:val="bullet"/>
+      <w:lvlText w:val=""/>
+      <w:lvlJc w:val="left"/>
+      <w:pPr>
+        <w:ind w:left="2160" w:hanging="360"/>
+      </w:pPr>
+      <w:rPr>
+        <w:rFonts w:ascii="Wingdings" w:hAnsi="Wingdings" w:hint="default"/>
+      </w:rPr>
+    </w:lvl>
+    <w:lvl w:ilvl="3" w:tplc="04130001" w:tentative="1">
+      <w:start w:val="1"/>
+      <w:numFmt w:val="bullet"/>
+      <w:lvlText w:val=""/>
+      <w:lvlJc w:val="left"/>
+      <w:pPr>
+        <w:ind w:left="2880" w:hanging="360"/>
+      </w:pPr>
+      <w:rPr>
+        <w:rFonts w:ascii="Symbol" w:hAnsi="Symbol" w:hint="default"/>
+      </w:rPr>
+    </w:lvl>
+    <w:lvl w:ilvl="4" w:tplc="04130003" w:tentative="1">
+      <w:start w:val="1"/>
+      <w:numFmt w:val="bullet"/>
+      <w:lvlText w:val="o"/>
+      <w:lvlJc w:val="left"/>
+      <w:pPr>
+        <w:ind w:left="3600" w:hanging="360"/>
+      </w:pPr>
+      <w:rPr>
+        <w:rFonts w:ascii="Courier New" w:hAnsi="Courier New" w:cs="Courier New" w:hint="default"/>
+      </w:rPr>
+    </w:lvl>
+    <w:lvl w:ilvl="5" w:tplc="04130005" w:tentative="1">
+      <w:start w:val="1"/>
+      <w:numFmt w:val="bullet"/>
+      <w:lvlText w:val=""/>
+      <w:lvlJc w:val="left"/>
+      <w:pPr>
+        <w:ind w:left="4320" w:hanging="360"/>
+      </w:pPr>
+      <w:rPr>
+        <w:rFonts w:ascii="Wingdings" w:hAnsi="Wingdings" w:hint="default"/>
+      </w:rPr>
+    </w:lvl>
+    <w:lvl w:ilvl="6" w:tplc="04130001" w:tentative="1">
+      <w:start w:val="1"/>
+      <w:numFmt w:val="bullet"/>
+      <w:lvlText w:val=""/>
+      <w:lvlJc w:val="left"/>
+      <w:pPr>
+        <w:ind w:left="5040" w:hanging="360"/>
+      </w:pPr>
+      <w:rPr>
+        <w:rFonts w:ascii="Symbol" w:hAnsi="Symbol" w:hint="default"/>
+      </w:rPr>
+    </w:lvl>
+    <w:lvl w:ilvl="7" w:tplc="04130003" w:tentative="1">
+      <w:start w:val="1"/>
+      <w:numFmt w:val="bullet"/>
+      <w:lvlText w:val="o"/>
+      <w:lvlJc w:val="left"/>
+      <w:pPr>
+        <w:ind w:left="5760" w:hanging="360"/>
+      </w:pPr>
+      <w:rPr>
+        <w:rFonts w:ascii="Courier New" w:hAnsi="Courier New" w:cs="Courier New" w:hint="default"/>
+      </w:rPr>
+    </w:lvl>
+    <w:lvl w:ilvl="8" w:tplc="04130005" w:tentative="1">
+      <w:start w:val="1"/>
+      <w:numFmt w:val="bullet"/>
+      <w:lvlText w:val=""/>
+      <w:lvlJc w:val="left"/>
+      <w:pPr>
+        <w:ind w:left="6480" w:hanging="360"/>
+      </w:pPr>
+      <w:rPr>
+        <w:rFonts w:ascii="Wingdings" w:hAnsi="Wingdings" w:hint="default"/>
+      </w:rPr>
+    </w:lvl>
+  </w:abstractNum>
+  <w:abstractNum w:abstractNumId="1" w15:restartNumberingAfterBreak="0">
     <w:nsid w:val="046E2701"/>
     <w:multiLevelType w:val="hybridMultilevel"/>
     <w:tmpl w:val="A5761BFA"/>
@@ -1413,7 +1789,7 @@
       </w:pPr>
     </w:lvl>
   </w:abstractNum>
-  <w:abstractNum w:abstractNumId="1" w15:restartNumberingAfterBreak="0">
+  <w:abstractNum w:abstractNumId="2" w15:restartNumberingAfterBreak="0">
     <w:nsid w:val="0D397CDA"/>
     <w:multiLevelType w:val="hybridMultilevel"/>
     <w:tmpl w:val="4BB4B010"/>
@@ -1526,7 +1902,7 @@
       </w:rPr>
     </w:lvl>
   </w:abstractNum>
-  <w:abstractNum w:abstractNumId="2" w15:restartNumberingAfterBreak="0">
+  <w:abstractNum w:abstractNumId="3" w15:restartNumberingAfterBreak="0">
     <w:nsid w:val="0F4D3450"/>
     <w:multiLevelType w:val="hybridMultilevel"/>
     <w:tmpl w:val="A5761BFA"/>
@@ -1615,7 +1991,119 @@
       </w:pPr>
     </w:lvl>
   </w:abstractNum>
-  <w:abstractNum w:abstractNumId="3" w15:restartNumberingAfterBreak="0">
+  <w:abstractNum w:abstractNumId="4" w15:restartNumberingAfterBreak="0">
+    <w:nsid w:val="178F7743"/>
+    <w:multiLevelType w:val="hybridMultilevel"/>
+    <w:tmpl w:val="3F3096DC"/>
+    <w:lvl w:ilvl="0" w:tplc="8278DD30">
+      <w:numFmt w:val="bullet"/>
+      <w:lvlText w:val=""/>
+      <w:lvlJc w:val="left"/>
+      <w:pPr>
+        <w:ind w:left="720" w:hanging="360"/>
+      </w:pPr>
+      <w:rPr>
+        <w:rFonts w:ascii="Symbol" w:eastAsiaTheme="minorEastAsia" w:hAnsi="Symbol" w:cstheme="minorBidi" w:hint="default"/>
+      </w:rPr>
+    </w:lvl>
+    <w:lvl w:ilvl="1" w:tplc="04130003" w:tentative="1">
+      <w:start w:val="1"/>
+      <w:numFmt w:val="bullet"/>
+      <w:lvlText w:val="o"/>
+      <w:lvlJc w:val="left"/>
+      <w:pPr>
+        <w:ind w:left="1440" w:hanging="360"/>
+      </w:pPr>
+      <w:rPr>
+        <w:rFonts w:ascii="Courier New" w:hAnsi="Courier New" w:cs="Courier New" w:hint="default"/>
+      </w:rPr>
+    </w:lvl>
+    <w:lvl w:ilvl="2" w:tplc="04130005" w:tentative="1">
+      <w:start w:val="1"/>
+      <w:numFmt w:val="bullet"/>
+      <w:lvlText w:val=""/>
+      <w:lvlJc w:val="left"/>
+      <w:pPr>
+        <w:ind w:left="2160" w:hanging="360"/>
+      </w:pPr>
+      <w:rPr>
+        <w:rFonts w:ascii="Wingdings" w:hAnsi="Wingdings" w:hint="default"/>
+      </w:rPr>
+    </w:lvl>
+    <w:lvl w:ilvl="3" w:tplc="04130001" w:tentative="1">
+      <w:start w:val="1"/>
+      <w:numFmt w:val="bullet"/>
+      <w:lvlText w:val=""/>
+      <w:lvlJc w:val="left"/>
+      <w:pPr>
+        <w:ind w:left="2880" w:hanging="360"/>
+      </w:pPr>
+      <w:rPr>
+        <w:rFonts w:ascii="Symbol" w:hAnsi="Symbol" w:hint="default"/>
+      </w:rPr>
+    </w:lvl>
+    <w:lvl w:ilvl="4" w:tplc="04130003" w:tentative="1">
+      <w:start w:val="1"/>
+      <w:numFmt w:val="bullet"/>
+      <w:lvlText w:val="o"/>
+      <w:lvlJc w:val="left"/>
+      <w:pPr>
+        <w:ind w:left="3600" w:hanging="360"/>
+      </w:pPr>
+      <w:rPr>
+        <w:rFonts w:ascii="Courier New" w:hAnsi="Courier New" w:cs="Courier New" w:hint="default"/>
+      </w:rPr>
+    </w:lvl>
+    <w:lvl w:ilvl="5" w:tplc="04130005" w:tentative="1">
+      <w:start w:val="1"/>
+      <w:numFmt w:val="bullet"/>
+      <w:lvlText w:val=""/>
+      <w:lvlJc w:val="left"/>
+      <w:pPr>
+        <w:ind w:left="4320" w:hanging="360"/>
+      </w:pPr>
+      <w:rPr>
+        <w:rFonts w:ascii="Wingdings" w:hAnsi="Wingdings" w:hint="default"/>
+      </w:rPr>
+    </w:lvl>
+    <w:lvl w:ilvl="6" w:tplc="04130001" w:tentative="1">
+      <w:start w:val="1"/>
+      <w:numFmt w:val="bullet"/>
+      <w:lvlText w:val=""/>
+      <w:lvlJc w:val="left"/>
+      <w:pPr>
+        <w:ind w:left="5040" w:hanging="360"/>
+      </w:pPr>
+      <w:rPr>
+        <w:rFonts w:ascii="Symbol" w:hAnsi="Symbol" w:hint="default"/>
+      </w:rPr>
+    </w:lvl>
+    <w:lvl w:ilvl="7" w:tplc="04130003" w:tentative="1">
+      <w:start w:val="1"/>
+      <w:numFmt w:val="bullet"/>
+      <w:lvlText w:val="o"/>
+      <w:lvlJc w:val="left"/>
+      <w:pPr>
+        <w:ind w:left="5760" w:hanging="360"/>
+      </w:pPr>
+      <w:rPr>
+        <w:rFonts w:ascii="Courier New" w:hAnsi="Courier New" w:cs="Courier New" w:hint="default"/>
+      </w:rPr>
+    </w:lvl>
+    <w:lvl w:ilvl="8" w:tplc="04130005" w:tentative="1">
+      <w:start w:val="1"/>
+      <w:numFmt w:val="bullet"/>
+      <w:lvlText w:val=""/>
+      <w:lvlJc w:val="left"/>
+      <w:pPr>
+        <w:ind w:left="6480" w:hanging="360"/>
+      </w:pPr>
+      <w:rPr>
+        <w:rFonts w:ascii="Wingdings" w:hAnsi="Wingdings" w:hint="default"/>
+      </w:rPr>
+    </w:lvl>
+  </w:abstractNum>
+  <w:abstractNum w:abstractNumId="5" w15:restartNumberingAfterBreak="0">
     <w:nsid w:val="1CCD2B50"/>
     <w:multiLevelType w:val="hybridMultilevel"/>
     <w:tmpl w:val="E3F021E4"/>
@@ -1728,7 +2216,7 @@
       </w:rPr>
     </w:lvl>
   </w:abstractNum>
-  <w:abstractNum w:abstractNumId="4" w15:restartNumberingAfterBreak="0">
+  <w:abstractNum w:abstractNumId="6" w15:restartNumberingAfterBreak="0">
     <w:nsid w:val="1E962017"/>
     <w:multiLevelType w:val="hybridMultilevel"/>
     <w:tmpl w:val="FEC8E546"/>
@@ -1841,7 +2329,7 @@
       </w:rPr>
     </w:lvl>
   </w:abstractNum>
-  <w:abstractNum w:abstractNumId="5" w15:restartNumberingAfterBreak="0">
+  <w:abstractNum w:abstractNumId="7" w15:restartNumberingAfterBreak="0">
     <w:nsid w:val="1F3D2C3B"/>
     <w:multiLevelType w:val="hybridMultilevel"/>
     <w:tmpl w:val="963640EC"/>
@@ -1954,7 +2442,7 @@
       </w:rPr>
     </w:lvl>
   </w:abstractNum>
-  <w:abstractNum w:abstractNumId="6" w15:restartNumberingAfterBreak="0">
+  <w:abstractNum w:abstractNumId="8" w15:restartNumberingAfterBreak="0">
     <w:nsid w:val="24533F1C"/>
     <w:multiLevelType w:val="hybridMultilevel"/>
     <w:tmpl w:val="A5761BFA"/>
@@ -2043,7 +2531,7 @@
       </w:pPr>
     </w:lvl>
   </w:abstractNum>
-  <w:abstractNum w:abstractNumId="7" w15:restartNumberingAfterBreak="0">
+  <w:abstractNum w:abstractNumId="9" w15:restartNumberingAfterBreak="0">
     <w:nsid w:val="2FC54875"/>
     <w:multiLevelType w:val="hybridMultilevel"/>
     <w:tmpl w:val="A5761BFA"/>
@@ -2132,7 +2620,7 @@
       </w:pPr>
     </w:lvl>
   </w:abstractNum>
-  <w:abstractNum w:abstractNumId="8" w15:restartNumberingAfterBreak="0">
+  <w:abstractNum w:abstractNumId="10" w15:restartNumberingAfterBreak="0">
     <w:nsid w:val="35412DDA"/>
     <w:multiLevelType w:val="hybridMultilevel"/>
     <w:tmpl w:val="FCBEC014"/>
@@ -2244,7 +2732,7 @@
       </w:rPr>
     </w:lvl>
   </w:abstractNum>
-  <w:abstractNum w:abstractNumId="9" w15:restartNumberingAfterBreak="0">
+  <w:abstractNum w:abstractNumId="11" w15:restartNumberingAfterBreak="0">
     <w:nsid w:val="41CE41C1"/>
     <w:multiLevelType w:val="hybridMultilevel"/>
     <w:tmpl w:val="5D54D9FA"/>
@@ -2356,7 +2844,7 @@
       </w:rPr>
     </w:lvl>
   </w:abstractNum>
-  <w:abstractNum w:abstractNumId="10" w15:restartNumberingAfterBreak="0">
+  <w:abstractNum w:abstractNumId="12" w15:restartNumberingAfterBreak="0">
     <w:nsid w:val="48C20D09"/>
     <w:multiLevelType w:val="hybridMultilevel"/>
     <w:tmpl w:val="F21CE404"/>
@@ -2468,7 +2956,7 @@
       </w:rPr>
     </w:lvl>
   </w:abstractNum>
-  <w:abstractNum w:abstractNumId="11" w15:restartNumberingAfterBreak="0">
+  <w:abstractNum w:abstractNumId="13" w15:restartNumberingAfterBreak="0">
     <w:nsid w:val="56705F18"/>
     <w:multiLevelType w:val="hybridMultilevel"/>
     <w:tmpl w:val="9FE46BC4"/>
@@ -2557,7 +3045,7 @@
       </w:pPr>
     </w:lvl>
   </w:abstractNum>
-  <w:abstractNum w:abstractNumId="12" w15:restartNumberingAfterBreak="0">
+  <w:abstractNum w:abstractNumId="14" w15:restartNumberingAfterBreak="0">
     <w:nsid w:val="5AA23E9A"/>
     <w:multiLevelType w:val="hybridMultilevel"/>
     <w:tmpl w:val="02CCC81E"/>
@@ -2669,7 +3157,7 @@
       </w:rPr>
     </w:lvl>
   </w:abstractNum>
-  <w:abstractNum w:abstractNumId="13" w15:restartNumberingAfterBreak="0">
+  <w:abstractNum w:abstractNumId="15" w15:restartNumberingAfterBreak="0">
     <w:nsid w:val="64DE5639"/>
     <w:multiLevelType w:val="hybridMultilevel"/>
     <w:tmpl w:val="EA98683C"/>
@@ -2758,7 +3246,7 @@
       </w:pPr>
     </w:lvl>
   </w:abstractNum>
-  <w:abstractNum w:abstractNumId="14" w15:restartNumberingAfterBreak="0">
+  <w:abstractNum w:abstractNumId="16" w15:restartNumberingAfterBreak="0">
     <w:nsid w:val="672B1BEB"/>
     <w:multiLevelType w:val="hybridMultilevel"/>
     <w:tmpl w:val="A5761BFA"/>
@@ -2847,7 +3335,7 @@
       </w:pPr>
     </w:lvl>
   </w:abstractNum>
-  <w:abstractNum w:abstractNumId="15" w15:restartNumberingAfterBreak="0">
+  <w:abstractNum w:abstractNumId="17" w15:restartNumberingAfterBreak="0">
     <w:nsid w:val="69663B33"/>
     <w:multiLevelType w:val="hybridMultilevel"/>
     <w:tmpl w:val="DE4EFB06"/>
@@ -2959,7 +3447,7 @@
       </w:rPr>
     </w:lvl>
   </w:abstractNum>
-  <w:abstractNum w:abstractNumId="16" w15:restartNumberingAfterBreak="0">
+  <w:abstractNum w:abstractNumId="18" w15:restartNumberingAfterBreak="0">
     <w:nsid w:val="6B4E611F"/>
     <w:multiLevelType w:val="hybridMultilevel"/>
     <w:tmpl w:val="A5761BFA"/>
@@ -3048,7 +3536,7 @@
       </w:pPr>
     </w:lvl>
   </w:abstractNum>
-  <w:abstractNum w:abstractNumId="17" w15:restartNumberingAfterBreak="0">
+  <w:abstractNum w:abstractNumId="19" w15:restartNumberingAfterBreak="0">
     <w:nsid w:val="7BBB758A"/>
     <w:multiLevelType w:val="hybridMultilevel"/>
     <w:tmpl w:val="4FFA78DC"/>
@@ -3161,58 +3649,64 @@
     </w:lvl>
   </w:abstractNum>
   <w:num w:numId="1" w16cid:durableId="160781729">
+    <w:abstractNumId w:val="7"/>
+  </w:num>
+  <w:num w:numId="2" w16cid:durableId="1718699526">
+    <w:abstractNumId w:val="6"/>
+  </w:num>
+  <w:num w:numId="3" w16cid:durableId="1263488614">
+    <w:abstractNumId w:val="19"/>
+  </w:num>
+  <w:num w:numId="4" w16cid:durableId="1858999779">
+    <w:abstractNumId w:val="13"/>
+  </w:num>
+  <w:num w:numId="5" w16cid:durableId="729156054">
+    <w:abstractNumId w:val="15"/>
+  </w:num>
+  <w:num w:numId="6" w16cid:durableId="1676571147">
+    <w:abstractNumId w:val="16"/>
+  </w:num>
+  <w:num w:numId="7" w16cid:durableId="610938034">
+    <w:abstractNumId w:val="18"/>
+  </w:num>
+  <w:num w:numId="8" w16cid:durableId="148907107">
     <w:abstractNumId w:val="5"/>
   </w:num>
-  <w:num w:numId="2" w16cid:durableId="1718699526">
-    <w:abstractNumId w:val="4"/>
+  <w:num w:numId="9" w16cid:durableId="1297953964">
+    <w:abstractNumId w:val="2"/>
   </w:num>
-  <w:num w:numId="3" w16cid:durableId="1263488614">
+  <w:num w:numId="10" w16cid:durableId="401949488">
+    <w:abstractNumId w:val="3"/>
+  </w:num>
+  <w:num w:numId="11" w16cid:durableId="455879018">
+    <w:abstractNumId w:val="1"/>
+  </w:num>
+  <w:num w:numId="12" w16cid:durableId="1510874325">
+    <w:abstractNumId w:val="8"/>
+  </w:num>
+  <w:num w:numId="13" w16cid:durableId="1718432792">
+    <w:abstractNumId w:val="14"/>
+  </w:num>
+  <w:num w:numId="14" w16cid:durableId="6759517">
+    <w:abstractNumId w:val="9"/>
+  </w:num>
+  <w:num w:numId="15" w16cid:durableId="1752509087">
     <w:abstractNumId w:val="17"/>
   </w:num>
-  <w:num w:numId="4" w16cid:durableId="1858999779">
+  <w:num w:numId="16" w16cid:durableId="1050805072">
+    <w:abstractNumId w:val="12"/>
+  </w:num>
+  <w:num w:numId="17" w16cid:durableId="1654944957">
+    <w:abstractNumId w:val="10"/>
+  </w:num>
+  <w:num w:numId="18" w16cid:durableId="717047998">
     <w:abstractNumId w:val="11"/>
   </w:num>
-  <w:num w:numId="5" w16cid:durableId="729156054">
-    <w:abstractNumId w:val="13"/>
-  </w:num>
-  <w:num w:numId="6" w16cid:durableId="1676571147">
-    <w:abstractNumId w:val="14"/>
-  </w:num>
-  <w:num w:numId="7" w16cid:durableId="610938034">
-    <w:abstractNumId w:val="16"/>
-  </w:num>
-  <w:num w:numId="8" w16cid:durableId="148907107">
-    <w:abstractNumId w:val="3"/>
-  </w:num>
-  <w:num w:numId="9" w16cid:durableId="1297953964">
-    <w:abstractNumId w:val="1"/>
-  </w:num>
-  <w:num w:numId="10" w16cid:durableId="401949488">
-    <w:abstractNumId w:val="2"/>
-  </w:num>
-  <w:num w:numId="11" w16cid:durableId="455879018">
+  <w:num w:numId="19" w16cid:durableId="411004921">
     <w:abstractNumId w:val="0"/>
   </w:num>
-  <w:num w:numId="12" w16cid:durableId="1510874325">
-    <w:abstractNumId w:val="6"/>
-  </w:num>
-  <w:num w:numId="13" w16cid:durableId="1718432792">
-    <w:abstractNumId w:val="12"/>
-  </w:num>
-  <w:num w:numId="14" w16cid:durableId="6759517">
-    <w:abstractNumId w:val="7"/>
-  </w:num>
-  <w:num w:numId="15" w16cid:durableId="1752509087">
-    <w:abstractNumId w:val="15"/>
-  </w:num>
-  <w:num w:numId="16" w16cid:durableId="1050805072">
-    <w:abstractNumId w:val="10"/>
-  </w:num>
-  <w:num w:numId="17" w16cid:durableId="1654944957">
-    <w:abstractNumId w:val="8"/>
-  </w:num>
-  <w:num w:numId="18" w16cid:durableId="717047998">
-    <w:abstractNumId w:val="9"/>
+  <w:num w:numId="20" w16cid:durableId="1895042583">
+    <w:abstractNumId w:val="4"/>
   </w:num>
 </w:numbering>
 </file>

</xml_diff>